<commit_message>
started working on basic availability implementation and updated project plan
</commit_message>
<xml_diff>
--- a/project documentation/iteration 5/design document basic availibility.docx
+++ b/project documentation/iteration 5/design document basic availibility.docx
@@ -86,16 +86,9 @@
       <w:r>
         <w:t xml:space="preserve"> methods will be package private, so that they can only be </w:t>
       </w:r>
-      <w:proofErr w:type="gramStart"/>
-      <w:r>
-        <w:t xml:space="preserve">accessed  </w:t>
-      </w:r>
-      <w:proofErr w:type="spellStart"/>
-      <w:r>
-        <w:t>frm</w:t>
-      </w:r>
-      <w:proofErr w:type="spellEnd"/>
-      <w:proofErr w:type="gramEnd"/>
+      <w:r>
+        <w:t>accessed from</w:t>
+      </w:r>
       <w:r>
         <w:t xml:space="preserve"> the user facing code.</w:t>
       </w:r>
@@ -128,8 +121,8 @@
           <w:noProof/>
         </w:rPr>
         <w:drawing>
-          <wp:inline distT="0" distB="0" distL="0" distR="0">
-            <wp:extent cx="5270500" cy="4784090"/>
+          <wp:inline distT="0" distB="0" distL="0" distR="0" wp14:anchorId="734761F4" wp14:editId="5750FD09">
+            <wp:extent cx="5270055" cy="4110567"/>
             <wp:effectExtent l="0" t="0" r="0" b="0"/>
             <wp:docPr id="1" name="Picture 1"/>
             <wp:cNvGraphicFramePr>
@@ -157,7 +150,7 @@
                   <pic:spPr>
                     <a:xfrm>
                       <a:off x="0" y="0"/>
-                      <a:ext cx="5270500" cy="4784090"/>
+                      <a:ext cx="5270500" cy="4110914"/>
                     </a:xfrm>
                     <a:prstGeom prst="rect">
                       <a:avLst/>
@@ -187,39 +180,92 @@
       <w:r>
         <w:t xml:space="preserve">The overall </w:t>
       </w:r>
+      <w:proofErr w:type="gramStart"/>
+      <w:r>
+        <w:t xml:space="preserve">architecture </w:t>
+      </w:r>
+      <w:r>
+        <w:t xml:space="preserve"> of</w:t>
+      </w:r>
+      <w:proofErr w:type="gramEnd"/>
+      <w:r>
+        <w:t xml:space="preserve"> the application will remain unchanged for the most part. The key difference is in the individual replication servers.  In the eyes of the replication overseer and the replication </w:t>
+      </w:r>
       <w:proofErr w:type="spellStart"/>
       <w:r>
-        <w:t>archicture</w:t>
+        <w:t>marshaller</w:t>
       </w:r>
       <w:proofErr w:type="spellEnd"/>
       <w:r>
-        <w:t xml:space="preserve"> of the application will remain unchanged for the most part. The key difference is in the individual replication servers.  In the eyes of the replication overseer and the replication </w:t>
-      </w:r>
-      <w:proofErr w:type="spellStart"/>
-      <w:r>
-        <w:t>marshaller</w:t>
-      </w:r>
-      <w:proofErr w:type="spellEnd"/>
-      <w:r>
-        <w:t xml:space="preserve">, nothing will have changed. These processes still send and receive exactly the same messages as they did </w:t>
-      </w:r>
+        <w:t xml:space="preserve">, nothing will have changed. These processes still send and receive exactly the same messages as they did before. Internally however, these processes now </w:t>
+      </w:r>
+      <w:r>
+        <w:t>use a</w:t>
+      </w:r>
+      <w:r>
+        <w:t xml:space="preserve"> lot more concurrency, and can also send back different messages in </w:t>
+      </w:r>
+      <w:r>
+        <w:t>response</w:t>
+      </w:r>
+      <w:r>
+        <w:t xml:space="preserve">. </w:t>
+      </w:r>
+    </w:p>
+    <w:p>
+      <w:pPr>
+        <w:jc w:val="both"/>
+      </w:pPr>
+    </w:p>
+    <w:p>
+      <w:pPr>
+        <w:jc w:val="both"/>
+      </w:pPr>
       <w:r>
         <w:lastRenderedPageBreak/>
-        <w:t xml:space="preserve">before. Internally however, these processes now </w:t>
+        <w:t xml:space="preserve">Each server has one Master node. This is the node that </w:t>
+      </w:r>
+      <w:r>
+        <w:t xml:space="preserve">deals </w:t>
       </w:r>
       <w:proofErr w:type="gramStart"/>
       <w:r>
-        <w:t>use  a</w:t>
+        <w:t>with  all</w:t>
       </w:r>
       <w:proofErr w:type="gramEnd"/>
       <w:r>
-        <w:t xml:space="preserve"> lot more concurrency, and can also send back different messages in </w:t>
-      </w:r>
-      <w:proofErr w:type="spellStart"/>
-      <w:r>
-        <w:t>reponse</w:t>
-      </w:r>
-      <w:proofErr w:type="spellEnd"/>
+        <w:t xml:space="preserve"> of the same work as the original replication servers.  The master also maintains a list of several slave servers. These servers are responsible for keeping track of all the same data as the master does. </w:t>
+      </w:r>
+    </w:p>
+    <w:p>
+      <w:pPr>
+        <w:jc w:val="both"/>
+      </w:pPr>
+    </w:p>
+    <w:p>
+      <w:pPr>
+        <w:jc w:val="both"/>
+      </w:pPr>
+      <w:r>
+        <w:t>Every so often, each server pings the master, if a master has not been heard from for a preset period, then</w:t>
+      </w:r>
+      <w:r>
+        <w:t xml:space="preserve"> all the slave servers elect a new master from amongst themselves and the old master is relegated to being a slave. </w:t>
+      </w:r>
+      <w:r>
+        <w:t xml:space="preserve"> </w:t>
+      </w:r>
+      <w:proofErr w:type="gramStart"/>
+      <w:r>
+        <w:t>all</w:t>
+      </w:r>
+      <w:proofErr w:type="gramEnd"/>
+      <w:r>
+        <w:t xml:space="preserve"> the servers vote by exchanging messages with each </w:t>
+      </w:r>
+      <w:r>
+        <w:t>other to decide upon the new master</w:t>
+      </w:r>
       <w:r>
         <w:t xml:space="preserve">. </w:t>
       </w:r>
@@ -234,198 +280,175 @@
         <w:jc w:val="both"/>
       </w:pPr>
       <w:r>
-        <w:t xml:space="preserve">Each server has one Master node. This is the node that </w:t>
-      </w:r>
-      <w:r>
-        <w:t xml:space="preserve">deals </w:t>
+        <w:t xml:space="preserve">In order to have this voting, all these child </w:t>
+      </w:r>
+      <w:r>
+        <w:t>processes</w:t>
+      </w:r>
+      <w:r>
+        <w:t xml:space="preserve"> are wrapped inside </w:t>
       </w:r>
       <w:proofErr w:type="gramStart"/>
       <w:r>
-        <w:t>with  all</w:t>
+        <w:t>one  main</w:t>
       </w:r>
       <w:proofErr w:type="gramEnd"/>
       <w:r>
-        <w:t xml:space="preserve"> of the same work as the original replication servers.  The master also maintains a list of several slave servers. These servers are responsible for keeping track of all the same data as the master does. </w:t>
-      </w:r>
-    </w:p>
-    <w:p>
-      <w:pPr>
-        <w:jc w:val="both"/>
-      </w:pPr>
-    </w:p>
-    <w:p>
-      <w:pPr>
-        <w:jc w:val="both"/>
-      </w:pPr>
-      <w:r>
-        <w:t xml:space="preserve">Every so often, each server pings the master, if a master has not been heard from for a preset period, then all the servers vote by exchanging messages with each </w:t>
-      </w:r>
-      <w:proofErr w:type="spellStart"/>
-      <w:r>
-        <w:t>toher</w:t>
-      </w:r>
-      <w:proofErr w:type="spellEnd"/>
+        <w:t xml:space="preserve"> process. This handles the passing of the messages onto the various child processes, and is also th</w:t>
+      </w:r>
+      <w:r>
+        <w:t>e place where the children send</w:t>
+      </w:r>
+      <w:r>
+        <w:t xml:space="preserve"> their votes. </w:t>
+      </w:r>
+    </w:p>
+    <w:p>
+      <w:pPr>
+        <w:jc w:val="both"/>
+      </w:pPr>
+    </w:p>
+    <w:p>
+      <w:pPr>
+        <w:jc w:val="both"/>
+      </w:pPr>
+      <w:r>
+        <w:t>When an update reaches a replication se</w:t>
+      </w:r>
+      <w:r>
+        <w:t>r</w:t>
+      </w:r>
+      <w:r>
+        <w:t>ver</w:t>
+      </w:r>
+      <w:proofErr w:type="gramStart"/>
+      <w:r>
+        <w:t>,  it</w:t>
+      </w:r>
+      <w:proofErr w:type="gramEnd"/>
+      <w:r>
+        <w:t xml:space="preserve"> sends it to all of its slaves. In the case of a slave receiving the update, it sends it back to the master so that it can </w:t>
+      </w:r>
+      <w:r>
+        <w:t>propagate</w:t>
+      </w:r>
+      <w:r>
+        <w:t xml:space="preserve"> the update as before.  </w:t>
+      </w:r>
+      <w:r>
+        <w:t>When</w:t>
+      </w:r>
+      <w:r>
+        <w:t xml:space="preserve"> an update reaches a slave in this manner</w:t>
+      </w:r>
+      <w:proofErr w:type="gramStart"/>
+      <w:r>
+        <w:t>,  it</w:t>
+      </w:r>
+      <w:proofErr w:type="gramEnd"/>
+      <w:r>
+        <w:t xml:space="preserve"> randomly decides to accept the update. This is don</w:t>
+      </w:r>
+      <w:r>
+        <w:t>e</w:t>
+      </w:r>
+      <w:r>
+        <w:t xml:space="preserve"> through the use of random numbers. If the value is accepted, th</w:t>
+      </w:r>
+      <w:r>
+        <w:t>en it is stored in the slave.</w:t>
+      </w:r>
+      <w:r>
+        <w:t xml:space="preserve"> </w:t>
+      </w:r>
+      <w:proofErr w:type="gramStart"/>
+      <w:r>
+        <w:t>if</w:t>
+      </w:r>
+      <w:proofErr w:type="gramEnd"/>
+      <w:r>
+        <w:t xml:space="preserve"> not, then it is rejected. An update </w:t>
+      </w:r>
+      <w:proofErr w:type="gramStart"/>
+      <w:r>
+        <w:t>must  b</w:t>
+      </w:r>
+      <w:r>
+        <w:t>e</w:t>
+      </w:r>
+      <w:proofErr w:type="gramEnd"/>
+      <w:r>
+        <w:t xml:space="preserve"> written to a certain number of the slaves for an update to be </w:t>
+      </w:r>
+      <w:r>
+        <w:t>successful</w:t>
+      </w:r>
       <w:r>
         <w:t xml:space="preserve">. </w:t>
       </w:r>
-    </w:p>
-    <w:p>
-      <w:pPr>
-        <w:jc w:val="both"/>
-      </w:pPr>
-    </w:p>
-    <w:p>
-      <w:pPr>
-        <w:jc w:val="both"/>
-      </w:pPr>
-      <w:r>
-        <w:t xml:space="preserve">In order to have this voting, all these child </w:t>
-      </w:r>
-      <w:proofErr w:type="spellStart"/>
-      <w:r>
-        <w:t>proceses</w:t>
-      </w:r>
-      <w:proofErr w:type="spellEnd"/>
-      <w:r>
-        <w:t xml:space="preserve"> are wrapped inside </w:t>
+      <w:r>
+        <w:t>Similarly</w:t>
+      </w:r>
+      <w:r>
+        <w:t xml:space="preserve"> when data is read off a </w:t>
+      </w:r>
+      <w:r>
+        <w:t>server;</w:t>
+      </w:r>
+      <w:r>
+        <w:t xml:space="preserve"> a</w:t>
+      </w:r>
+      <w:r>
+        <w:t xml:space="preserve"> certain number of reads must see the data for it to be </w:t>
+      </w:r>
+      <w:r>
+        <w:t>effective</w:t>
+      </w:r>
+      <w:r>
+        <w:t xml:space="preserve">. </w:t>
+      </w:r>
+    </w:p>
+    <w:p>
+      <w:pPr>
+        <w:jc w:val="both"/>
+      </w:pPr>
+    </w:p>
+    <w:p>
+      <w:pPr>
+        <w:jc w:val="both"/>
+      </w:pPr>
+      <w:r>
+        <w:t xml:space="preserve">All of these parameters would be configurable as mentioned above, so as to simulate different levels of basic availability. </w:t>
+      </w:r>
+    </w:p>
+    <w:p>
+      <w:pPr>
+        <w:jc w:val="both"/>
+      </w:pPr>
+    </w:p>
+    <w:p>
+      <w:pPr>
+        <w:jc w:val="both"/>
+      </w:pPr>
+      <w:r>
+        <w:t xml:space="preserve">Another key change </w:t>
       </w:r>
       <w:proofErr w:type="gramStart"/>
       <w:r>
-        <w:t>one  main</w:t>
+        <w:t>that  I</w:t>
       </w:r>
       <w:proofErr w:type="gramEnd"/>
       <w:r>
-        <w:t xml:space="preserve"> process. This handles the passing of the messages onto the various child processes, and is also the place where the </w:t>
-      </w:r>
-      <w:proofErr w:type="gramStart"/>
-      <w:r>
-        <w:t>children sends</w:t>
-      </w:r>
-      <w:proofErr w:type="gramEnd"/>
-      <w:r>
-        <w:t xml:space="preserve"> their votes. </w:t>
-      </w:r>
-    </w:p>
-    <w:p>
-      <w:pPr>
-        <w:jc w:val="both"/>
-      </w:pPr>
-    </w:p>
-    <w:p>
-      <w:pPr>
-        <w:jc w:val="both"/>
-      </w:pPr>
-    </w:p>
-    <w:p>
-      <w:pPr>
-        <w:jc w:val="both"/>
-      </w:pPr>
-      <w:r>
-        <w:t>When an update reaches a replication sever</w:t>
-      </w:r>
-      <w:proofErr w:type="gramStart"/>
-      <w:r>
-        <w:t>,  it</w:t>
-      </w:r>
-      <w:proofErr w:type="gramEnd"/>
-      <w:r>
-        <w:t xml:space="preserve"> sends it to all of its slaves. In the case of a slave receiving the update, it sends it back to the master so that it </w:t>
-      </w:r>
-      <w:proofErr w:type="gramStart"/>
-      <w:r>
-        <w:t>can</w:t>
-      </w:r>
-      <w:proofErr w:type="gramEnd"/>
-      <w:r>
-        <w:t xml:space="preserve"> </w:t>
-      </w:r>
-      <w:proofErr w:type="spellStart"/>
-      <w:r>
-        <w:t>propogate</w:t>
-      </w:r>
-      <w:proofErr w:type="spellEnd"/>
-      <w:r>
-        <w:t xml:space="preserve"> the update as before.  </w:t>
-      </w:r>
-      <w:proofErr w:type="spellStart"/>
-      <w:r>
-        <w:t>Whne</w:t>
-      </w:r>
-      <w:proofErr w:type="spellEnd"/>
-      <w:r>
-        <w:t xml:space="preserve"> an update reaches a slave in this manner</w:t>
-      </w:r>
-      <w:proofErr w:type="gramStart"/>
-      <w:r>
-        <w:t>,  it</w:t>
-      </w:r>
-      <w:proofErr w:type="gramEnd"/>
-      <w:r>
-        <w:t xml:space="preserve"> randomly decides to accept the update. This is don through the use of random numbers. If the value is accepted, then it is stored in the slave</w:t>
-      </w:r>
-      <w:proofErr w:type="gramStart"/>
-      <w:r>
-        <w:t>, ,</w:t>
-      </w:r>
-      <w:proofErr w:type="gramEnd"/>
-      <w:r>
-        <w:t xml:space="preserve">  if not, then it is rejected. An update </w:t>
-      </w:r>
-      <w:proofErr w:type="gramStart"/>
-      <w:r>
-        <w:t>must  b</w:t>
-      </w:r>
-      <w:proofErr w:type="gramEnd"/>
-      <w:r>
-        <w:t xml:space="preserve"> written to a certain number of the slaves for an update to be </w:t>
-      </w:r>
-      <w:proofErr w:type="spellStart"/>
-      <w:r>
-        <w:t>sucsessful</w:t>
-      </w:r>
-      <w:proofErr w:type="spellEnd"/>
-      <w:r>
-        <w:t xml:space="preserve">. </w:t>
-      </w:r>
-      <w:proofErr w:type="spellStart"/>
-      <w:r>
-        <w:t>Simialrly</w:t>
-      </w:r>
-      <w:proofErr w:type="spellEnd"/>
-      <w:r>
-        <w:t xml:space="preserve"> when data is read off a sever</w:t>
-      </w:r>
-      <w:proofErr w:type="gramStart"/>
-      <w:r>
-        <w:t>,  a</w:t>
-      </w:r>
-      <w:proofErr w:type="gramEnd"/>
-      <w:r>
-        <w:t xml:space="preserve"> certain number of reads must see the data for it to be </w:t>
-      </w:r>
-      <w:proofErr w:type="spellStart"/>
-      <w:r>
-        <w:t>effectice</w:t>
-      </w:r>
-      <w:proofErr w:type="spellEnd"/>
-      <w:r>
-        <w:t xml:space="preserve">. </w:t>
-      </w:r>
-    </w:p>
-    <w:p>
-      <w:pPr>
-        <w:jc w:val="both"/>
-      </w:pPr>
-    </w:p>
-    <w:p>
-      <w:pPr>
-        <w:jc w:val="both"/>
-      </w:pPr>
-      <w:r>
-        <w:t xml:space="preserve">All of these parameters would be configurable as mentioned above, so as to simulate different levels of basic availability. </w:t>
+        <w:t xml:space="preserve"> plan to  implement is the ability to intro</w:t>
+      </w:r>
+      <w:r>
+        <w:t>duce the possibility of an replication server</w:t>
       </w:r>
       <w:bookmarkStart w:id="0" w:name="_GoBack"/>
       <w:bookmarkEnd w:id="0"/>
+      <w:r>
+        <w:t xml:space="preserve"> potentially failing to deliver a message. This is done by each message having a certain possibility of it being corrupted when it reaches a particular replication server. The likelihood of message corruption can be configured.</w:t>
+      </w:r>
     </w:p>
     <w:sectPr>
       <w:pgSz w:w="11900" w:h="16840"/>

</xml_diff>

<commit_message>
turing to get back into the habit of regular commits
</commit_message>
<xml_diff>
--- a/project documentation/iteration 5/design document basic availibility.docx
+++ b/project documentation/iteration 5/design document basic availibility.docx
@@ -68,23 +68,13 @@
         <w:jc w:val="both"/>
       </w:pPr>
       <w:r>
-        <w:t xml:space="preserve">Unlike with the eventual consistency that I previously implemented, there is a lot more scope for customization with basic availability. Because of this, I plan to move all these parameters into their own object. When a system component needs one of these parameters, they will access the value through </w:t>
-      </w:r>
-      <w:proofErr w:type="spellStart"/>
-      <w:r>
-        <w:t>accessor</w:t>
-      </w:r>
-      <w:proofErr w:type="spellEnd"/>
-      <w:r>
-        <w:t xml:space="preserve"> methods.  </w:t>
-      </w:r>
-      <w:proofErr w:type="spellStart"/>
-      <w:r>
-        <w:t>Mutator</w:t>
-      </w:r>
-      <w:proofErr w:type="spellEnd"/>
-      <w:r>
-        <w:t xml:space="preserve"> methods will be package private, so that they can only be </w:t>
+        <w:t xml:space="preserve">Unlike with the eventual consistency that I previously implemented, there is a lot more scope for customization with basic availability. Because of this, I plan to move all these parameters into their own object. When a system component needs one of these parameters, they will access the </w:t>
+      </w:r>
+      <w:r>
+        <w:t>value through accessor methods.</w:t>
+      </w:r>
+      <w:r>
+        <w:t xml:space="preserve"> Mutator methods will be package private, so that they can only be </w:t>
       </w:r>
       <w:r>
         <w:t>accessed from</w:t>
@@ -92,6 +82,11 @@
       <w:r>
         <w:t xml:space="preserve"> the user facing code.</w:t>
       </w:r>
+    </w:p>
+    <w:p>
+      <w:pPr>
+        <w:jc w:val="both"/>
+      </w:pPr>
     </w:p>
     <w:p>
       <w:pPr>
@@ -121,29 +116,11 @@
       <w:pPr>
         <w:jc w:val="both"/>
       </w:pPr>
-    </w:p>
-    <w:p>
-      <w:pPr>
-        <w:jc w:val="both"/>
-      </w:pPr>
-    </w:p>
-    <w:p>
-      <w:pPr>
-        <w:jc w:val="both"/>
-      </w:pPr>
-      <w:r>
-        <w:t xml:space="preserve">The overall </w:t>
-      </w:r>
-      <w:proofErr w:type="gramStart"/>
-      <w:r>
-        <w:t xml:space="preserve">architecture </w:t>
-      </w:r>
-      <w:r>
-        <w:t xml:space="preserve"> of</w:t>
-      </w:r>
-      <w:proofErr w:type="gramEnd"/>
-      <w:r>
-        <w:t xml:space="preserve"> the application will remain </w:t>
+      <w:r>
+        <w:t xml:space="preserve">The overall architecture </w:t>
+      </w:r>
+      <w:r>
+        <w:t>of the application will remain</w:t>
       </w:r>
       <w:r>
         <w:t xml:space="preserve"> mostly </w:t>
@@ -157,86 +134,178 @@
       <w:r>
         <w:t>.</w:t>
       </w:r>
-    </w:p>
-    <w:p>
-      <w:pPr>
-        <w:jc w:val="both"/>
-      </w:pPr>
-      <w:r>
-        <w:t xml:space="preserve">The only difference will be the addition of an </w:t>
-      </w:r>
-      <w:proofErr w:type="spellStart"/>
-      <w:r>
-        <w:t>Avalibility</w:t>
-      </w:r>
-      <w:proofErr w:type="spellEnd"/>
-      <w:r>
-        <w:t xml:space="preserve">-Checker process that is responsible </w:t>
-      </w:r>
-      <w:proofErr w:type="spellStart"/>
-      <w:r>
-        <w:t>fo</w:t>
-      </w:r>
-      <w:proofErr w:type="spellEnd"/>
-      <w:r>
-        <w:t xml:space="preserve"> receiving success or failure messages from the replication servers and producing statistics from these. This statistical information is stored in a singleton object that can be accessed from the user facing code.   The updated process network is below. </w:t>
-      </w:r>
-    </w:p>
-    <w:p>
-      <w:pPr>
-        <w:jc w:val="both"/>
-      </w:pPr>
-    </w:p>
-    <w:p>
-      <w:pPr>
-        <w:jc w:val="both"/>
-      </w:pPr>
-    </w:p>
-    <w:p>
-      <w:pPr>
-        <w:jc w:val="both"/>
-      </w:pPr>
-      <w:r>
-        <w:t xml:space="preserve">The major work for this piece of functionality will be replacing the individual replication servers with replication clusters. </w:t>
-      </w:r>
-      <w:r>
-        <w:t xml:space="preserve">  In the eyes of the replication overseer and the replication </w:t>
-      </w:r>
-      <w:proofErr w:type="spellStart"/>
-      <w:r>
-        <w:t>marshaller</w:t>
-      </w:r>
-      <w:proofErr w:type="spellEnd"/>
-      <w:r>
-        <w:t>, nothing will have changed. These processes still send and receive exa</w:t>
-      </w:r>
-      <w:r>
-        <w:t xml:space="preserve">ctly the same messages to the clusters as they did the original replication servers. Internally, however, each cluster stores several   servers adapted from the original replication server. </w:t>
-      </w:r>
       <w:r>
         <w:t xml:space="preserve"> </w:t>
       </w:r>
-    </w:p>
-    <w:p>
-      <w:pPr>
-        <w:jc w:val="both"/>
-      </w:pPr>
-    </w:p>
-    <w:p>
-      <w:pPr>
-        <w:jc w:val="both"/>
-      </w:pPr>
-    </w:p>
-    <w:p>
-      <w:pPr>
-        <w:jc w:val="both"/>
-      </w:pPr>
-      <w:bookmarkStart w:id="0" w:name="_GoBack"/>
+      <w:r>
+        <w:t>The only difference will be the addition of an Ava</w:t>
+      </w:r>
+      <w:r>
+        <w:t>ila</w:t>
+      </w:r>
+      <w:r>
+        <w:t>bility-Checker process that is responsible fo</w:t>
+      </w:r>
+      <w:r>
+        <w:t>r</w:t>
+      </w:r>
+      <w:r>
+        <w:t xml:space="preserve"> receiving success or failure messages from the replication servers and producing statistics from these. This statistical information is stored in a singleton object that can be access</w:t>
+      </w:r>
+      <w:r>
+        <w:t xml:space="preserve">ed from the user facing code. </w:t>
+      </w:r>
+      <w:r>
+        <w:t xml:space="preserve">The updated process network is below. </w:t>
+      </w:r>
+    </w:p>
+    <w:p>
+      <w:pPr>
+        <w:jc w:val="both"/>
+      </w:pPr>
+    </w:p>
+    <w:p>
+      <w:pPr>
+        <w:jc w:val="both"/>
+      </w:pPr>
+    </w:p>
+    <w:p>
+      <w:pPr>
+        <w:jc w:val="both"/>
+      </w:pPr>
       <w:r>
         <w:rPr>
           <w:noProof/>
         </w:rPr>
-        <w:lastRenderedPageBreak/>
+        <w:drawing>
+          <wp:inline distT="0" distB="0" distL="0" distR="0" wp14:anchorId="3D9FE24D" wp14:editId="5B368F81">
+            <wp:extent cx="5266690" cy="2962910"/>
+            <wp:effectExtent l="0" t="0" r="0" b="8890"/>
+            <wp:docPr id="1" name="Picture 1" descr="main%20process%20network.png"/>
+            <wp:cNvGraphicFramePr>
+              <a:graphicFrameLocks xmlns:a="http://schemas.openxmlformats.org/drawingml/2006/main" noChangeAspect="1"/>
+            </wp:cNvGraphicFramePr>
+            <a:graphic xmlns:a="http://schemas.openxmlformats.org/drawingml/2006/main">
+              <a:graphicData uri="http://schemas.openxmlformats.org/drawingml/2006/picture">
+                <pic:pic xmlns:pic="http://schemas.openxmlformats.org/drawingml/2006/picture">
+                  <pic:nvPicPr>
+                    <pic:cNvPr id="0" name="Picture 1" descr="main%20process%20network.png"/>
+                    <pic:cNvPicPr>
+                      <a:picLocks noChangeAspect="1" noChangeArrowheads="1"/>
+                    </pic:cNvPicPr>
+                  </pic:nvPicPr>
+                  <pic:blipFill>
+                    <a:blip r:embed="rId4">
+                      <a:extLst>
+                        <a:ext uri="{28A0092B-C50C-407E-A947-70E740481C1C}">
+                          <a14:useLocalDpi xmlns:a14="http://schemas.microsoft.com/office/drawing/2010/main" val="0"/>
+                        </a:ext>
+                      </a:extLst>
+                    </a:blip>
+                    <a:srcRect/>
+                    <a:stretch>
+                      <a:fillRect/>
+                    </a:stretch>
+                  </pic:blipFill>
+                  <pic:spPr bwMode="auto">
+                    <a:xfrm>
+                      <a:off x="0" y="0"/>
+                      <a:ext cx="5266690" cy="2962910"/>
+                    </a:xfrm>
+                    <a:prstGeom prst="rect">
+                      <a:avLst/>
+                    </a:prstGeom>
+                    <a:noFill/>
+                    <a:ln>
+                      <a:noFill/>
+                    </a:ln>
+                  </pic:spPr>
+                </pic:pic>
+              </a:graphicData>
+            </a:graphic>
+          </wp:inline>
+        </w:drawing>
+      </w:r>
+    </w:p>
+    <w:p>
+      <w:pPr>
+        <w:jc w:val="both"/>
+      </w:pPr>
+    </w:p>
+    <w:p>
+      <w:pPr>
+        <w:jc w:val="both"/>
+      </w:pPr>
+    </w:p>
+    <w:p>
+      <w:pPr>
+        <w:jc w:val="both"/>
+      </w:pPr>
+    </w:p>
+    <w:p>
+      <w:pPr>
+        <w:jc w:val="both"/>
+      </w:pPr>
+    </w:p>
+    <w:p>
+      <w:pPr>
+        <w:jc w:val="both"/>
+      </w:pPr>
+    </w:p>
+    <w:p>
+      <w:pPr>
+        <w:jc w:val="both"/>
+      </w:pPr>
+    </w:p>
+    <w:p>
+      <w:pPr>
+        <w:jc w:val="both"/>
+      </w:pPr>
+    </w:p>
+    <w:p>
+      <w:pPr>
+        <w:jc w:val="both"/>
+      </w:pPr>
+      <w:r>
+        <w:t>The major work for this piece of functionality will be replacing the individual replication ser</w:t>
+      </w:r>
+      <w:r>
+        <w:t>vers with replication clusters.</w:t>
+      </w:r>
+      <w:r>
+        <w:t xml:space="preserve"> In the eyes of the replication overseer and the replication marshaller, nothing will have changed. These processes still send and receive exa</w:t>
+      </w:r>
+      <w:r>
+        <w:t>ctly the same messages to the clusters as they did the original replication servers. Internally, howev</w:t>
+      </w:r>
+      <w:r>
+        <w:t>er, each cluster stores several</w:t>
+      </w:r>
+      <w:r>
+        <w:t xml:space="preserve"> servers adapted from the original replication server. </w:t>
+      </w:r>
+      <w:r>
+        <w:t xml:space="preserve"> </w:t>
+      </w:r>
+    </w:p>
+    <w:p>
+      <w:pPr>
+        <w:jc w:val="both"/>
+      </w:pPr>
+    </w:p>
+    <w:p>
+      <w:pPr>
+        <w:jc w:val="both"/>
+      </w:pPr>
+    </w:p>
+    <w:p>
+      <w:pPr>
+        <w:jc w:val="both"/>
+      </w:pPr>
+      <w:r>
+        <w:rPr>
+          <w:noProof/>
+        </w:rPr>
         <w:drawing>
           <wp:inline distT="0" distB="0" distL="0" distR="0" wp14:anchorId="0ED19105" wp14:editId="7EFA578E">
             <wp:extent cx="6722715" cy="3774440"/>
@@ -255,7 +324,7 @@
                     </pic:cNvPicPr>
                   </pic:nvPicPr>
                   <pic:blipFill>
-                    <a:blip r:embed="rId4">
+                    <a:blip r:embed="rId5">
                       <a:extLst>
                         <a:ext uri="{28A0092B-C50C-407E-A947-70E740481C1C}">
                           <a14:useLocalDpi xmlns:a14="http://schemas.microsoft.com/office/drawing/2010/main" val="0"/>
@@ -286,129 +355,134 @@
           </wp:inline>
         </w:drawing>
       </w:r>
+    </w:p>
+    <w:p>
+      <w:pPr>
+        <w:jc w:val="both"/>
+      </w:pPr>
+    </w:p>
+    <w:p>
+      <w:pPr>
+        <w:jc w:val="both"/>
+      </w:pPr>
+      <w:r>
+        <w:t xml:space="preserve">Each server has one Master node. This is the node that </w:t>
+      </w:r>
+      <w:r>
+        <w:t>deals with</w:t>
+      </w:r>
+      <w:r>
+        <w:t xml:space="preserve"> all of the same work as the</w:t>
+      </w:r>
+      <w:r>
+        <w:t xml:space="preserve"> original replication servers. </w:t>
+      </w:r>
+      <w:r>
+        <w:t xml:space="preserve">The master also maintains a list of several slave servers. These servers are responsible for keeping track of all the same data as the master does. </w:t>
+      </w:r>
+      <w:r>
+        <w:t xml:space="preserve"> The master node per</w:t>
+      </w:r>
+      <w:r>
+        <w:t xml:space="preserve">forms the same duties as the original replication server. </w:t>
+      </w:r>
+    </w:p>
+    <w:p>
+      <w:pPr>
+        <w:jc w:val="both"/>
+      </w:pPr>
+    </w:p>
+    <w:p>
+      <w:pPr>
+        <w:jc w:val="both"/>
+      </w:pPr>
+      <w:r>
+        <w:t>Every so often, each server pings the master, if a master has not been heard from for a preset period, then</w:t>
+      </w:r>
+      <w:r>
+        <w:t xml:space="preserve"> all the slave servers elect a new master from amongst themselves and the old master</w:t>
+      </w:r>
+      <w:r>
+        <w:t xml:space="preserve"> is relegated to being a slave. A</w:t>
+      </w:r>
+      <w:r>
+        <w:t xml:space="preserve">ll the servers vote by exchanging messages with each </w:t>
+      </w:r>
+      <w:r>
+        <w:t>other to decide upon the new master</w:t>
+      </w:r>
+      <w:r>
+        <w:t xml:space="preserve">. </w:t>
+      </w:r>
+    </w:p>
+    <w:p>
+      <w:pPr>
+        <w:jc w:val="both"/>
+      </w:pPr>
+    </w:p>
+    <w:p>
+      <w:pPr>
+        <w:jc w:val="both"/>
+      </w:pPr>
+      <w:r>
+        <w:t xml:space="preserve">The main replication cluster handles the organization of master and slave creation and destruction and also handles the election of new masters. </w:t>
+      </w:r>
+    </w:p>
+    <w:p>
+      <w:pPr>
+        <w:jc w:val="both"/>
+      </w:pPr>
+    </w:p>
+    <w:p>
+      <w:pPr>
+        <w:jc w:val="both"/>
+      </w:pPr>
+      <w:r>
+        <w:t>When a database update re</w:t>
+      </w:r>
+      <w:r>
+        <w:t>a</w:t>
+      </w:r>
+      <w:r>
+        <w:t xml:space="preserve">ches the replication cluster it sends it along to all of the child nodes. </w:t>
+      </w:r>
+      <w:r>
+        <w:t>When</w:t>
+      </w:r>
+      <w:r>
+        <w:t xml:space="preserve"> an update reaches a slave in this </w:t>
+      </w:r>
+      <w:r>
+        <w:t>manner,</w:t>
+      </w:r>
+      <w:r>
+        <w:t xml:space="preserve"> it randomly decides to accept the update. This is don</w:t>
+      </w:r>
+      <w:r>
+        <w:t>e</w:t>
+      </w:r>
+      <w:r>
+        <w:t xml:space="preserve"> through the use of random numbers. If the value is accepted, th</w:t>
+      </w:r>
+      <w:r>
+        <w:t>en it is stored in the slave.</w:t>
+      </w:r>
+      <w:r>
+        <w:t xml:space="preserve"> if not, then it is rejected</w:t>
+      </w:r>
+      <w:r>
+        <w:t>. If</w:t>
+      </w:r>
+      <w:r>
+        <w:t xml:space="preserve"> an update is rejected, than the server that was unable to process it is then considered ‘down’ and is unable to process any more requests for a customizable period of time</w:t>
+      </w:r>
+      <w:r>
+        <w:t>.</w:t>
+      </w:r>
+      <w:bookmarkStart w:id="0" w:name="_GoBack"/>
       <w:bookmarkEnd w:id="0"/>
-    </w:p>
-    <w:p>
-      <w:pPr>
-        <w:jc w:val="both"/>
-      </w:pPr>
-    </w:p>
-    <w:p>
-      <w:pPr>
-        <w:jc w:val="both"/>
-      </w:pPr>
-      <w:r>
-        <w:t xml:space="preserve">Each server has one Master node. This is the node that </w:t>
-      </w:r>
-      <w:r>
-        <w:t xml:space="preserve">deals </w:t>
-      </w:r>
-      <w:proofErr w:type="gramStart"/>
-      <w:r>
-        <w:t>with  all</w:t>
-      </w:r>
-      <w:proofErr w:type="gramEnd"/>
-      <w:r>
-        <w:t xml:space="preserve"> of the same work as the original replication servers.  The master also maintains a list of several slave servers. These servers are responsible for keeping track of all the same data as the master does. </w:t>
-      </w:r>
-      <w:r>
-        <w:t xml:space="preserve"> The master node preforms the same duties as the original replication server. </w:t>
-      </w:r>
-    </w:p>
-    <w:p>
-      <w:pPr>
-        <w:jc w:val="both"/>
-      </w:pPr>
-    </w:p>
-    <w:p>
-      <w:pPr>
-        <w:jc w:val="both"/>
-      </w:pPr>
-      <w:r>
-        <w:t>Every so often, each server pings the master, if a master has not been heard from for a preset period, then</w:t>
-      </w:r>
-      <w:r>
-        <w:t xml:space="preserve"> all the slave servers elect a new master from amongst themselves and the old master is relegated to being a slave. </w:t>
-      </w:r>
-      <w:r>
-        <w:t xml:space="preserve"> all the servers vote by exchanging messages with each </w:t>
-      </w:r>
-      <w:r>
-        <w:t>other to decide upon the new master</w:t>
-      </w:r>
-      <w:r>
-        <w:t xml:space="preserve">. </w:t>
-      </w:r>
-    </w:p>
-    <w:p>
-      <w:pPr>
-        <w:jc w:val="both"/>
-      </w:pPr>
-    </w:p>
-    <w:p>
-      <w:pPr>
-        <w:jc w:val="both"/>
-      </w:pPr>
-      <w:r>
-        <w:t xml:space="preserve">The main replication cluster handles the organization of master and slave creation and destruction and also handles the election of new masters. </w:t>
-      </w:r>
-    </w:p>
-    <w:p>
-      <w:pPr>
-        <w:jc w:val="both"/>
-      </w:pPr>
-    </w:p>
-    <w:p>
-      <w:pPr>
-        <w:jc w:val="both"/>
-      </w:pPr>
-      <w:r>
-        <w:t xml:space="preserve"> When a database update </w:t>
-      </w:r>
-      <w:proofErr w:type="spellStart"/>
-      <w:r>
-        <w:t>reches</w:t>
-      </w:r>
-      <w:proofErr w:type="spellEnd"/>
-      <w:r>
-        <w:t xml:space="preserve"> the replication cluster it sends it along to all of the child nodes. </w:t>
-      </w:r>
-      <w:r>
-        <w:t>When</w:t>
-      </w:r>
-      <w:r>
-        <w:t xml:space="preserve"> an update reaches a slave in this </w:t>
-      </w:r>
-      <w:proofErr w:type="gramStart"/>
-      <w:r>
-        <w:t>manner,  it</w:t>
-      </w:r>
-      <w:proofErr w:type="gramEnd"/>
-      <w:r>
-        <w:t xml:space="preserve"> randomly decides to accept the update. This is don</w:t>
-      </w:r>
-      <w:r>
-        <w:t>e</w:t>
-      </w:r>
-      <w:r>
-        <w:t xml:space="preserve"> through the use of random numbers. If the value is accepted, th</w:t>
-      </w:r>
-      <w:r>
-        <w:t>en it is stored in the slave.</w:t>
-      </w:r>
-      <w:r>
-        <w:t xml:space="preserve"> if not, then it is rejected</w:t>
-      </w:r>
-      <w:r>
-        <w:t xml:space="preserve">. IF an update is rejected, </w:t>
-      </w:r>
-      <w:proofErr w:type="gramStart"/>
-      <w:r>
-        <w:t>than</w:t>
-      </w:r>
-      <w:proofErr w:type="gramEnd"/>
-      <w:r>
-        <w:t xml:space="preserve"> the server that was unable to process it is then considered ‘down’ and is unable to process any more requests for a customizable period of time </w:t>
+      <w:r>
+        <w:t xml:space="preserve"> </w:t>
       </w:r>
       <w:r>
         <w:t xml:space="preserve"> </w:t>

</xml_diff>